<commit_message>
Não me lembro onde parei
</commit_message>
<xml_diff>
--- a/07-Office/Word/Monografia3.docx
+++ b/07-Office/Word/Monografia3.docx
@@ -11268,111 +11268,7 @@
                 <w:bCs/>
                 <w:sz w:val="24"/>
               </w:rPr>
-              <w:t>Para</w:t>
-            </w:r>
-            <w:r>
-              <w:rPr>
-                <w:b w:val="0"/>
-                <w:bCs/>
-                <w:sz w:val="24"/>
-              </w:rPr>
-              <w:t xml:space="preserve"> a emissão de documentos</w:t>
-            </w:r>
-            <w:r>
-              <w:rPr>
-                <w:b w:val="0"/>
-                <w:bCs/>
-                <w:sz w:val="24"/>
-              </w:rPr>
-              <w:t xml:space="preserve"> deve-se preencher o</w:t>
-            </w:r>
-            <w:r>
-              <w:rPr>
-                <w:b w:val="0"/>
-                <w:bCs/>
-                <w:sz w:val="24"/>
-              </w:rPr>
-              <w:t>s</w:t>
-            </w:r>
-            <w:r>
-              <w:rPr>
-                <w:b w:val="0"/>
-                <w:bCs/>
-                <w:sz w:val="24"/>
-              </w:rPr>
-              <w:t xml:space="preserve"> campo</w:t>
-            </w:r>
-            <w:r>
-              <w:rPr>
-                <w:b w:val="0"/>
-                <w:bCs/>
-                <w:sz w:val="24"/>
-              </w:rPr>
-              <w:t>s</w:t>
-            </w:r>
-            <w:r>
-              <w:rPr>
-                <w:b w:val="0"/>
-                <w:bCs/>
-                <w:sz w:val="24"/>
-              </w:rPr>
-              <w:t xml:space="preserve"> obrigatório</w:t>
-            </w:r>
-            <w:r>
-              <w:rPr>
-                <w:b w:val="0"/>
-                <w:bCs/>
-                <w:sz w:val="24"/>
-              </w:rPr>
-              <w:t>s</w:t>
-            </w:r>
-            <w:r>
-              <w:rPr>
-                <w:b w:val="0"/>
-                <w:bCs/>
-                <w:sz w:val="24"/>
-              </w:rPr>
-              <w:t>. Campo</w:t>
-            </w:r>
-            <w:r>
-              <w:rPr>
-                <w:b w:val="0"/>
-                <w:bCs/>
-                <w:sz w:val="24"/>
-              </w:rPr>
-              <w:t>s</w:t>
-            </w:r>
-            <w:r>
-              <w:rPr>
-                <w:b w:val="0"/>
-                <w:bCs/>
-                <w:sz w:val="24"/>
-              </w:rPr>
-              <w:t xml:space="preserve"> obrigatório</w:t>
-            </w:r>
-            <w:r>
-              <w:rPr>
-                <w:b w:val="0"/>
-                <w:bCs/>
-                <w:sz w:val="24"/>
-              </w:rPr>
-              <w:t>s</w:t>
-            </w:r>
-            <w:r>
-              <w:rPr>
-                <w:b w:val="0"/>
-                <w:bCs/>
-                <w:sz w:val="24"/>
-              </w:rPr>
-              <w:t xml:space="preserve">: </w:t>
-            </w:r>
-            <w:r>
-              <w:rPr>
-                <w:b w:val="0"/>
-                <w:bCs/>
-                <w:sz w:val="24"/>
-              </w:rPr>
-              <w:t xml:space="preserve">buscar o </w:t>
+              <w:t xml:space="preserve">Para a emissão de documentos deve-se preencher os campos obrigatórios. Campos obrigatórios: buscar o </w:t>
             </w:r>
             <w:r>
               <w:rPr>
@@ -11481,7 +11377,23 @@
                 <w:bCs/>
                 <w:sz w:val="24"/>
               </w:rPr>
-              <w:t xml:space="preserve"> Opções: Depósito, TPA ou Transferência </w:t>
+              <w:t xml:space="preserve"> Opções: Depósito, TPA ou Transferência</w:t>
+            </w:r>
+            <w:r>
+              <w:rPr>
+                <w:b w:val="0"/>
+                <w:bCs/>
+                <w:sz w:val="24"/>
+              </w:rPr>
+              <w:t>.</w:t>
+            </w:r>
+            <w:r>
+              <w:rPr>
+                <w:b w:val="0"/>
+                <w:bCs/>
+                <w:sz w:val="24"/>
+              </w:rPr>
+              <w:t xml:space="preserve"> </w:t>
             </w:r>
           </w:p>
         </w:tc>
@@ -11541,31 +11453,7 @@
                 <w:bCs/>
                 <w:sz w:val="24"/>
               </w:rPr>
-              <w:t xml:space="preserve">-Para </w:t>
-            </w:r>
-            <w:r>
-              <w:rPr>
-                <w:b w:val="0"/>
-                <w:bCs/>
-                <w:sz w:val="24"/>
-              </w:rPr>
-              <w:t>efectuar o pagamento</w:t>
-            </w:r>
-            <w:r>
-              <w:rPr>
-                <w:b w:val="0"/>
-                <w:bCs/>
-                <w:sz w:val="24"/>
-              </w:rPr>
-              <w:t xml:space="preserve"> deve-se </w:t>
-            </w:r>
-            <w:r>
-              <w:rPr>
-                <w:b w:val="0"/>
-                <w:bCs/>
-                <w:sz w:val="24"/>
-              </w:rPr>
-              <w:t xml:space="preserve">concluir </w:t>
+              <w:t xml:space="preserve">-Para efectuar o pagamento deve-se concluir </w:t>
             </w:r>
             <w:r>
               <w:rPr>
@@ -12232,27 +12120,14 @@
         <w:lastRenderedPageBreak/>
         <w:t xml:space="preserve">Figura </w:t>
       </w:r>
-      <w:r>
-        <w:fldChar w:fldCharType="begin"/>
-      </w:r>
-      <w:r>
-        <w:instrText xml:space="preserve"> SEQ Figura \* ARABIC </w:instrText>
-      </w:r>
-      <w:r>
-        <w:fldChar w:fldCharType="separate"/>
-      </w:r>
-      <w:r>
-        <w:rPr>
-          <w:noProof/>
-        </w:rPr>
-        <w:t>1</w:t>
-      </w:r>
-      <w:r>
-        <w:rPr>
-          <w:noProof/>
-        </w:rPr>
-        <w:fldChar w:fldCharType="end"/>
-      </w:r>
+      <w:fldSimple w:instr=" SEQ Figura \* ARABIC ">
+        <w:r>
+          <w:rPr>
+            <w:noProof/>
+          </w:rPr>
+          <w:t>1</w:t>
+        </w:r>
+      </w:fldSimple>
       <w:r>
         <w:t>: Diagrama Entidade-Relacionamento</w:t>
       </w:r>
@@ -17419,6 +17294,7 @@
   <w:style w:type="character" w:default="1" w:styleId="Tipodeletrapredefinidodopargrafo">
     <w:name w:val="Default Paragraph Font"/>
     <w:uiPriority w:val="1"/>
+    <w:semiHidden/>
     <w:unhideWhenUsed/>
   </w:style>
   <w:style w:type="table" w:default="1" w:styleId="Tabelanormal">
@@ -18110,7 +17986,7 @@
 </file>
 
 <file path=customXml/itemProps1.xml><?xml version="1.0" encoding="utf-8"?>
-<ds:datastoreItem xmlns:ds="http://schemas.openxmlformats.org/officeDocument/2006/customXml" ds:itemID="{698C6601-B7FF-4D5D-935A-45B4811770F9}">
+<ds:datastoreItem xmlns:ds="http://schemas.openxmlformats.org/officeDocument/2006/customXml" ds:itemID="{B1685724-8939-4467-BB77-CE9D3DBE4B70}">
   <ds:schemaRefs>
     <ds:schemaRef ds:uri="http://schemas.openxmlformats.org/officeDocument/2006/bibliography"/>
   </ds:schemaRefs>

</xml_diff>